<commit_message>
se modificaron CU core
</commit_message>
<xml_diff>
--- a/PLANILLAS  DEL PROYECTO.docx
+++ b/PLANILLAS  DEL PROYECTO.docx
@@ -9655,8 +9655,24 @@
                 <w:rFonts w:ascii="Verdana" w:eastAsia="Verdana" w:hAnsi="Verdana" w:cs="Verdana"/>
                 <w:sz w:val="16"/>
               </w:rPr>
-              <w:t>Módulo de Seguridad</w:t>
-            </w:r>
+              <w:t>Gestión de Stock</w:t>
+            </w:r>
+            <w:r>
+              <w:rPr>
+                <w:rFonts w:ascii="Verdana" w:eastAsia="Verdana" w:hAnsi="Verdana" w:cs="Verdana"/>
+                <w:sz w:val="16"/>
+              </w:rPr>
+              <w:t>,</w:t>
+            </w:r>
+            <w:r>
+              <w:rPr>
+                <w:rFonts w:ascii="Verdana" w:eastAsia="Verdana" w:hAnsi="Verdana" w:cs="Verdana"/>
+                <w:sz w:val="16"/>
+              </w:rPr>
+              <w:t xml:space="preserve"> Gestión de Empresas.</w:t>
+            </w:r>
+            <w:bookmarkStart w:id="0" w:name="_GoBack"/>
+            <w:bookmarkEnd w:id="0"/>
           </w:p>
         </w:tc>
       </w:tr>
@@ -9753,7 +9769,7 @@
                 <w:rFonts w:ascii="Verdana" w:eastAsia="Verdana" w:hAnsi="Verdana" w:cs="Verdana"/>
                 <w:sz w:val="16"/>
               </w:rPr>
-              <w:t>, Gestión de Empresas.</w:t>
+              <w:t>.</w:t>
             </w:r>
           </w:p>
         </w:tc>
@@ -9831,32 +9847,7 @@
                 <w:rFonts w:ascii="Verdana" w:eastAsia="Verdana" w:hAnsi="Verdana" w:cs="Verdana"/>
                 <w:sz w:val="16"/>
               </w:rPr>
-              <w:t xml:space="preserve">Gestionar Notas de Pedido, </w:t>
-            </w:r>
-          </w:p>
-          <w:p>
-            <w:pPr>
-              <w:spacing w:after="42" w:line="259" w:lineRule="auto"/>
-              <w:ind w:left="5" w:firstLine="0"/>
-              <w:jc w:val="center"/>
-              <w:rPr>
-                <w:rFonts w:ascii="Verdana" w:eastAsia="Verdana" w:hAnsi="Verdana" w:cs="Verdana"/>
-                <w:sz w:val="16"/>
-              </w:rPr>
-            </w:pPr>
-            <w:r>
-              <w:rPr>
-                <w:rFonts w:ascii="Verdana" w:eastAsia="Verdana" w:hAnsi="Verdana" w:cs="Verdana"/>
-                <w:sz w:val="16"/>
-              </w:rPr>
-              <w:t>Gestión de Stock</w:t>
-            </w:r>
-            <w:r>
-              <w:rPr>
-                <w:rFonts w:ascii="Verdana" w:eastAsia="Verdana" w:hAnsi="Verdana" w:cs="Verdana"/>
-                <w:sz w:val="16"/>
-              </w:rPr>
-              <w:t>.</w:t>
+              <w:t>Gestionar Notas de Pedido.</w:t>
             </w:r>
           </w:p>
         </w:tc>
@@ -9963,8 +9954,6 @@
       <w:r>
         <w:br w:type="page"/>
       </w:r>
-      <w:bookmarkStart w:id="0" w:name="_GoBack"/>
-      <w:bookmarkEnd w:id="0"/>
     </w:p>
     <w:p>
       <w:pPr>
@@ -11374,7 +11363,7 @@
                 <w:bCs/>
                 <w:noProof/>
               </w:rPr>
-              <w:t>8</w:t>
+              <w:t>7</w:t>
             </w:r>
             <w:r>
               <w:rPr>
@@ -14733,7 +14722,7 @@
 </file>
 
 <file path=customXml/itemProps1.xml><?xml version="1.0" encoding="utf-8"?>
-<ds:datastoreItem xmlns:ds="http://schemas.openxmlformats.org/officeDocument/2006/customXml" ds:itemID="{DBB4853C-4333-413A-A6EB-1B81F05A683F}">
+<ds:datastoreItem xmlns:ds="http://schemas.openxmlformats.org/officeDocument/2006/customXml" ds:itemID="{8EE3CF3E-3F6B-4605-A478-A23A489961FE}">
   <ds:schemaRefs>
     <ds:schemaRef ds:uri="http://schemas.openxmlformats.org/officeDocument/2006/bibliography"/>
   </ds:schemaRefs>

</xml_diff>